<commit_message>
Added Multiple Medium and Advanced Level Python files
</commit_message>
<xml_diff>
--- a/Python Syllabus.docx
+++ b/Python Syllabus.docx
@@ -217,15 +217,22 @@
           <w:ilvl w:val="0"/>
           <w:numId w:val="6"/>
         </w:numPr>
-      </w:pPr>
-      <w:r>
-        <w:rPr>
-          <w:b/>
-          <w:bCs/>
+        <w:rPr>
+          <w:highlight w:val="yellow"/>
+        </w:rPr>
+      </w:pPr>
+      <w:r>
+        <w:rPr>
+          <w:b/>
+          <w:bCs/>
+          <w:highlight w:val="yellow"/>
         </w:rPr>
         <w:t>Functions:</w:t>
       </w:r>
       <w:r>
+        <w:rPr>
+          <w:highlight w:val="yellow"/>
+        </w:rPr>
         <w:t xml:space="preserve"> Defining functions, arguments, return values, lambda functions.</w:t>
       </w:r>
     </w:p>
@@ -235,15 +242,22 @@
           <w:ilvl w:val="0"/>
           <w:numId w:val="6"/>
         </w:numPr>
-      </w:pPr>
-      <w:r>
-        <w:rPr>
-          <w:b/>
-          <w:bCs/>
+        <w:rPr>
+          <w:highlight w:val="yellow"/>
+        </w:rPr>
+      </w:pPr>
+      <w:r>
+        <w:rPr>
+          <w:b/>
+          <w:bCs/>
+          <w:highlight w:val="yellow"/>
         </w:rPr>
         <w:t>Modules and Packages:</w:t>
       </w:r>
       <w:r>
+        <w:rPr>
+          <w:highlight w:val="yellow"/>
+        </w:rPr>
         <w:t xml:space="preserve"> Importing modules, exploring standard modules, creating packages.</w:t>
       </w:r>
     </w:p>
@@ -258,11 +272,18 @@
         <w:rPr>
           <w:b/>
           <w:bCs/>
+          <w:highlight w:val="yellow"/>
         </w:rPr>
         <w:t>File Handling:</w:t>
       </w:r>
       <w:r>
-        <w:t xml:space="preserve"> Opening, reading, writing, and closing files.</w:t>
+        <w:rPr>
+          <w:highlight w:val="yellow"/>
+        </w:rPr>
+        <w:t xml:space="preserve"> Opening, reading, writing, and closing files</w:t>
+      </w:r>
+      <w:r>
+        <w:t>.</w:t>
       </w:r>
     </w:p>
     <w:p>
@@ -271,15 +292,22 @@
           <w:ilvl w:val="0"/>
           <w:numId w:val="6"/>
         </w:numPr>
-      </w:pPr>
-      <w:r>
-        <w:rPr>
-          <w:b/>
-          <w:bCs/>
+        <w:rPr>
+          <w:highlight w:val="yellow"/>
+        </w:rPr>
+      </w:pPr>
+      <w:r>
+        <w:rPr>
+          <w:b/>
+          <w:bCs/>
+          <w:highlight w:val="yellow"/>
         </w:rPr>
         <w:t>Exception Handling:</w:t>
       </w:r>
       <w:r>
+        <w:rPr>
+          <w:highlight w:val="yellow"/>
+        </w:rPr>
         <w:t xml:space="preserve"> Try, except, finally, raising exceptions.</w:t>
       </w:r>
     </w:p>

</xml_diff>